<commit_message>
LFS problemi once and for all çözülüyor: Up to simulation klasörü
</commit_message>
<xml_diff>
--- a/Paper/PEMD 2018/Full Paper/Makale taslağı.docx
+++ b/Paper/PEMD 2018/Full Paper/Makale taslağı.docx
@@ -13,7 +13,6 @@
         <w:t>Abstract</w:t>
       </w:r>
     </w:p>
-    <w:p/>
     <w:p>
       <w:pPr>
         <w:pStyle w:val="ListParagraph"/>
@@ -21,6 +20,7 @@
           <w:ilvl w:val="0"/>
           <w:numId w:val="1"/>
         </w:numPr>
+        <w:ind w:left="426"/>
       </w:pPr>
       <w:r>
         <w:t>Introduction</w:t>
@@ -33,7 +33,9 @@
           <w:ilvl w:val="0"/>
           <w:numId w:val="1"/>
         </w:numPr>
-      </w:pPr>
+        <w:ind w:left="426"/>
+      </w:pPr>
+      <w:bookmarkStart w:id="0" w:name="_GoBack"/>
       <w:r>
         <w:t>Systems Modeling</w:t>
       </w:r>
@@ -45,6 +47,21 @@
           <w:ilvl w:val="0"/>
           <w:numId w:val="1"/>
         </w:numPr>
+        <w:ind w:left="426"/>
+      </w:pPr>
+      <w:r>
+        <w:t>Relations</w:t>
+      </w:r>
+    </w:p>
+    <w:bookmarkEnd w:id="0"/>
+    <w:p>
+      <w:pPr>
+        <w:pStyle w:val="ListParagraph"/>
+        <w:numPr>
+          <w:ilvl w:val="0"/>
+          <w:numId w:val="1"/>
+        </w:numPr>
+        <w:ind w:left="426"/>
       </w:pPr>
       <w:r>
         <w:t>Optimization Method</w:t>
@@ -57,6 +74,7 @@
           <w:ilvl w:val="0"/>
           <w:numId w:val="1"/>
         </w:numPr>
+        <w:ind w:left="426"/>
       </w:pPr>
       <w:r>
         <w:t>Simulation Results</w:t>
@@ -69,27 +87,23 @@
           <w:ilvl w:val="0"/>
           <w:numId w:val="1"/>
         </w:numPr>
+        <w:ind w:left="426"/>
       </w:pPr>
       <w:r>
         <w:t>Conclusions</w:t>
       </w:r>
     </w:p>
-    <w:p/>
     <w:p>
       <w:r>
         <w:t>Acknowledgements</w:t>
       </w:r>
     </w:p>
-    <w:p/>
     <w:p>
       <w:r>
         <w:t>References</w:t>
       </w:r>
     </w:p>
-    <w:p>
-      <w:bookmarkStart w:id="0" w:name="_GoBack"/>
-      <w:bookmarkEnd w:id="0"/>
-    </w:p>
+    <w:p/>
     <w:sectPr>
       <w:pgSz w:w="12240" w:h="15840"/>
       <w:pgMar w:top="1417" w:right="1417" w:bottom="1417" w:left="1417" w:header="708" w:footer="708" w:gutter="0"/>

</xml_diff>

<commit_message>
Mini-sync. Bir kaç gün içerisinde sonuç elde edilmesi gerekiyor.
</commit_message>
<xml_diff>
--- a/Paper/PEMD 2018/Full Paper/Makale taslağı.docx
+++ b/Paper/PEMD 2018/Full Paper/Makale taslağı.docx
@@ -3,16 +3,34 @@
 <w:document xmlns:wpc="http://schemas.microsoft.com/office/word/2010/wordprocessingCanvas" xmlns:cx="http://schemas.microsoft.com/office/drawing/2014/chartex" xmlns:mc="http://schemas.openxmlformats.org/markup-compatibility/2006" xmlns:o="urn:schemas-microsoft-com:office:office" xmlns:r="http://schemas.openxmlformats.org/officeDocument/2006/relationships" xmlns:m="http://schemas.openxmlformats.org/officeDocument/2006/math" xmlns:v="urn:schemas-microsoft-com:vml" xmlns:wp14="http://schemas.microsoft.com/office/word/2010/wordprocessingDrawing" xmlns:wp="http://schemas.openxmlformats.org/drawingml/2006/wordprocessingDrawing" xmlns:w10="urn:schemas-microsoft-com:office:word" xmlns:w="http://schemas.openxmlformats.org/wordprocessingml/2006/main" xmlns:w14="http://schemas.microsoft.com/office/word/2010/wordml" xmlns:w15="http://schemas.microsoft.com/office/word/2012/wordml" xmlns:w16se="http://schemas.microsoft.com/office/word/2015/wordml/symex" xmlns:wpg="http://schemas.microsoft.com/office/word/2010/wordprocessingGroup" xmlns:wpi="http://schemas.microsoft.com/office/word/2010/wordprocessingInk" xmlns:wne="http://schemas.microsoft.com/office/word/2006/wordml" xmlns:wps="http://schemas.microsoft.com/office/word/2010/wordprocessingShape" mc:Ignorable="w14 w15 w16se wp14">
   <w:body>
     <w:p>
-      <w:r>
+      <w:pPr>
+        <w:rPr>
+          <w:b/>
+        </w:rPr>
+      </w:pPr>
+      <w:r>
+        <w:rPr>
+          <w:b/>
+        </w:rPr>
         <w:t>Multi-Physics Optimization of an Integrated Modular Motor Drive System</w:t>
       </w:r>
     </w:p>
     <w:p/>
     <w:p>
-      <w:r>
+      <w:pPr>
+        <w:rPr>
+          <w:b/>
+        </w:rPr>
+      </w:pPr>
+      <w:r>
+        <w:rPr>
+          <w:b/>
+        </w:rPr>
         <w:t>Abstract</w:t>
       </w:r>
     </w:p>
+    <w:p/>
+    <w:p/>
     <w:p>
       <w:pPr>
         <w:pStyle w:val="ListParagraph"/>
@@ -21,9 +39,40 @@
           <w:numId w:val="1"/>
         </w:numPr>
         <w:ind w:left="426"/>
-      </w:pPr>
-      <w:r>
+        <w:rPr>
+          <w:b/>
+        </w:rPr>
+      </w:pPr>
+      <w:r>
+        <w:rPr>
+          <w:b/>
+        </w:rPr>
         <w:t>Introduction</w:t>
+      </w:r>
+    </w:p>
+    <w:p>
+      <w:r>
+        <w:t>IMMD nedir, neden böyle bir system önerilmiş</w:t>
+      </w:r>
+    </w:p>
+    <w:p>
+      <w:r>
+        <w:t>IMMD ne durumda, neler yapılıyor (örn GaN kullanımı)</w:t>
+      </w:r>
+    </w:p>
+    <w:p>
+      <w:r>
+        <w:t>IMMD tasarımı neden zor (her şeyi aynı ajnda düşünmek gerekiyor)</w:t>
+      </w:r>
+    </w:p>
+    <w:p>
+      <w:r>
+        <w:t>IMMD tasarımında neler var</w:t>
+      </w:r>
+    </w:p>
+    <w:p>
+      <w:r>
+        <w:t>Biz burda ne öneriyoruz</w:t>
       </w:r>
     </w:p>
     <w:p>
@@ -34,10 +83,45 @@
           <w:numId w:val="1"/>
         </w:numPr>
         <w:ind w:left="426"/>
-      </w:pPr>
-      <w:bookmarkStart w:id="0" w:name="_GoBack"/>
-      <w:r>
+        <w:rPr>
+          <w:b/>
+        </w:rPr>
+      </w:pPr>
+      <w:r>
+        <w:rPr>
+          <w:b/>
+        </w:rPr>
         <w:t>Systems Modeling</w:t>
+      </w:r>
+    </w:p>
+    <w:p>
+      <w:r>
+        <w:t>Ana şema</w:t>
+      </w:r>
+    </w:p>
+    <w:p>
+      <w:r>
+        <w:t>Yandan mekanik görünüş</w:t>
+      </w:r>
+    </w:p>
+    <w:p>
+      <w:r>
+        <w:t>Modeldeki ana bağlantılar, temel parametrelerin tanıtımı</w:t>
+      </w:r>
+    </w:p>
+    <w:p>
+      <w:r>
+        <w:t>Assumptions</w:t>
+      </w:r>
+    </w:p>
+    <w:p>
+      <w:r>
+        <w:t>Elektriksel, elektromanyetik, termal ve geometric modellerin tanıtımı</w:t>
+      </w:r>
+    </w:p>
+    <w:p>
+      <w:r>
+        <w:t>Modellerin verifikasyonu?</w:t>
       </w:r>
     </w:p>
     <w:p>
@@ -48,12 +132,40 @@
           <w:numId w:val="1"/>
         </w:numPr>
         <w:ind w:left="426"/>
-      </w:pPr>
-      <w:r>
+        <w:rPr>
+          <w:b/>
+        </w:rPr>
+      </w:pPr>
+      <w:r>
+        <w:rPr>
+          <w:b/>
+        </w:rPr>
         <w:t>Relations</w:t>
       </w:r>
     </w:p>
-    <w:bookmarkEnd w:id="0"/>
+    <w:p>
+      <w:r>
+        <w:rPr>
+          <w:b/>
+        </w:rPr>
+        <w:t xml:space="preserve">Değişken parametreler: </w:t>
+      </w:r>
+      <w:r>
+        <w:t>modül sayısı + seri modül sayısı, anahtarlama frekansı, magnet kalınlığı, aspect ratio, slot/module/phase, ma</w:t>
+      </w:r>
+    </w:p>
+    <w:p>
+      <w:r>
+        <w:rPr>
+          <w:b/>
+        </w:rPr>
+        <w:t xml:space="preserve">Bakılacaklar: </w:t>
+      </w:r>
+      <w:r>
+        <w:t>motor verimi, drive verimi, power density, Active material cost (mass)?, GaN ve Cap costu</w:t>
+      </w:r>
+    </w:p>
+    <w:p/>
     <w:p>
       <w:pPr>
         <w:pStyle w:val="ListParagraph"/>
@@ -62,10 +174,31 @@
           <w:numId w:val="1"/>
         </w:numPr>
         <w:ind w:left="426"/>
-      </w:pPr>
-      <w:r>
+        <w:rPr>
+          <w:b/>
+        </w:rPr>
+      </w:pPr>
+      <w:r>
+        <w:rPr>
+          <w:b/>
+        </w:rPr>
         <w:t>Optimization Method</w:t>
       </w:r>
+    </w:p>
+    <w:p>
+      <w:pPr>
+        <w:ind w:left="66"/>
+      </w:pPr>
+      <w:r>
+        <w:t>Bu yetişmez heralde???</w:t>
+      </w:r>
+      <w:bookmarkStart w:id="0" w:name="_GoBack"/>
+      <w:bookmarkEnd w:id="0"/>
+    </w:p>
+    <w:p>
+      <w:pPr>
+        <w:ind w:left="66"/>
+      </w:pPr>
     </w:p>
     <w:p>
       <w:pPr>
@@ -75,11 +208,18 @@
           <w:numId w:val="1"/>
         </w:numPr>
         <w:ind w:left="426"/>
-      </w:pPr>
-      <w:r>
+        <w:rPr>
+          <w:b/>
+        </w:rPr>
+      </w:pPr>
+      <w:r>
+        <w:rPr>
+          <w:b/>
+        </w:rPr>
         <w:t>Simulation Results</w:t>
       </w:r>
     </w:p>
+    <w:p/>
     <w:p>
       <w:pPr>
         <w:pStyle w:val="ListParagraph"/>
@@ -88,18 +228,48 @@
           <w:numId w:val="1"/>
         </w:numPr>
         <w:ind w:left="426"/>
-      </w:pPr>
-      <w:r>
+        <w:rPr>
+          <w:b/>
+        </w:rPr>
+      </w:pPr>
+      <w:r>
+        <w:rPr>
+          <w:b/>
+        </w:rPr>
         <w:t>Conclusions</w:t>
       </w:r>
     </w:p>
-    <w:p>
-      <w:r>
+    <w:p/>
+    <w:p/>
+    <w:p>
+      <w:pPr>
+        <w:rPr>
+          <w:b/>
+        </w:rPr>
+      </w:pPr>
+      <w:r>
+        <w:rPr>
+          <w:b/>
+        </w:rPr>
         <w:t>Acknowledgements</w:t>
       </w:r>
     </w:p>
     <w:p>
       <w:r>
+        <w:t>TÜBİTAK’I yazmayı unutmayalım</w:t>
+      </w:r>
+    </w:p>
+    <w:p/>
+    <w:p>
+      <w:pPr>
+        <w:rPr>
+          <w:b/>
+        </w:rPr>
+      </w:pPr>
+      <w:r>
+        <w:rPr>
+          <w:b/>
+        </w:rPr>
         <w:t>References</w:t>
       </w:r>
     </w:p>

</xml_diff>